<commit_message>
feat: full synchronization of formatting strategies, documentation and templates
</commit_message>
<xml_diff>
--- a/data/mock_data/template_contract.docx
+++ b/data/mock_data/template_contract.docx
@@ -5,93 +5,155 @@
     <w:p>
       <w:pPr>
         <w:pStyle w:val="Ttulo"/>
+        <w:jc w:val="center"/>
+        <w:rPr>
+          <w:rFonts w:ascii="Times New Roman" w:hAnsi="Times New Roman" w:cs="Times New Roman"/>
+        </w:rPr>
       </w:pPr>
       <w:r>
+        <w:rPr>
+          <w:rFonts w:ascii="Times New Roman" w:hAnsi="Times New Roman" w:cs="Times New Roman"/>
+        </w:rPr>
         <w:t>SERVICE LEVEL AGREEMENT</w:t>
       </w:r>
     </w:p>
     <w:p>
+      <w:pPr>
+        <w:rPr>
+          <w:rFonts w:ascii="Times New Roman" w:hAnsi="Times New Roman" w:cs="Times New Roman"/>
+        </w:rPr>
+      </w:pPr>
       <w:r>
+        <w:rPr>
+          <w:rFonts w:ascii="Times New Roman" w:hAnsi="Times New Roman" w:cs="Times New Roman"/>
+        </w:rPr>
         <w:t xml:space="preserve">THIS AGREEMENT is dated </w:t>
       </w:r>
       <w:r>
         <w:rPr>
+          <w:rFonts w:ascii="Times New Roman" w:hAnsi="Times New Roman" w:cs="Times New Roman"/>
           <w:noProof/>
         </w:rPr>
         <w:t>{{ founded_date | format_date('iso') }}</w:t>
       </w:r>
       <w:r>
+        <w:rPr>
+          <w:rFonts w:ascii="Times New Roman" w:hAnsi="Times New Roman" w:cs="Times New Roman"/>
+        </w:rPr>
         <w:t xml:space="preserve"> and is made between:</w:t>
       </w:r>
     </w:p>
     <w:p>
       <w:pPr>
         <w:pStyle w:val="Ttulo1"/>
+        <w:rPr>
+          <w:rFonts w:ascii="Times New Roman" w:hAnsi="Times New Roman" w:cs="Times New Roman"/>
+        </w:rPr>
       </w:pPr>
       <w:r>
+        <w:rPr>
+          <w:rFonts w:ascii="Times New Roman" w:hAnsi="Times New Roman" w:cs="Times New Roman"/>
+        </w:rPr>
         <w:t>1. The Parties</w:t>
       </w:r>
     </w:p>
     <w:p>
+      <w:pPr>
+        <w:rPr>
+          <w:rFonts w:ascii="Times New Roman" w:hAnsi="Times New Roman" w:cs="Times New Roman"/>
+        </w:rPr>
+      </w:pPr>
       <w:r>
         <w:rPr>
+          <w:rFonts w:ascii="Times New Roman" w:hAnsi="Times New Roman" w:cs="Times New Roman"/>
           <w:b/>
         </w:rPr>
         <w:t>PROVIDER: LogicPaper Systems Ltd.</w:t>
       </w:r>
       <w:r>
         <w:rPr>
+          <w:rFonts w:ascii="Times New Roman" w:hAnsi="Times New Roman" w:cs="Times New Roman"/>
           <w:b/>
         </w:rPr>
         <w:br/>
       </w:r>
       <w:r>
+        <w:rPr>
+          <w:rFonts w:ascii="Times New Roman" w:hAnsi="Times New Roman" w:cs="Times New Roman"/>
+        </w:rPr>
         <w:t xml:space="preserve">CLIENT: </w:t>
       </w:r>
       <w:r>
         <w:rPr>
+          <w:rFonts w:ascii="Times New Roman" w:hAnsi="Times New Roman" w:cs="Times New Roman"/>
           <w:b/>
           <w:noProof/>
         </w:rPr>
         <w:t>{{ company | format_string('title') }}</w:t>
       </w:r>
       <w:r>
+        <w:rPr>
+          <w:rFonts w:ascii="Times New Roman" w:hAnsi="Times New Roman" w:cs="Times New Roman"/>
+        </w:rPr>
         <w:t xml:space="preserve"> (ID: </w:t>
       </w:r>
       <w:r>
         <w:rPr>
+          <w:rFonts w:ascii="Times New Roman" w:hAnsi="Times New Roman" w:cs="Times New Roman"/>
           <w:noProof/>
         </w:rPr>
         <w:t>{{ id }}</w:t>
       </w:r>
       <w:r>
+        <w:rPr>
+          <w:rFonts w:ascii="Times New Roman" w:hAnsi="Times New Roman" w:cs="Times New Roman"/>
+        </w:rPr>
         <w:t>)</w:t>
       </w:r>
     </w:p>
     <w:p>
       <w:pPr>
         <w:pStyle w:val="Ttulo1"/>
+        <w:rPr>
+          <w:rFonts w:ascii="Times New Roman" w:hAnsi="Times New Roman" w:cs="Times New Roman"/>
+        </w:rPr>
       </w:pPr>
       <w:r>
+        <w:rPr>
+          <w:rFonts w:ascii="Times New Roman" w:hAnsi="Times New Roman" w:cs="Times New Roman"/>
+        </w:rPr>
         <w:t>2. Consideration</w:t>
       </w:r>
     </w:p>
     <w:p>
+      <w:pPr>
+        <w:rPr>
+          <w:rFonts w:ascii="Times New Roman" w:hAnsi="Times New Roman" w:cs="Times New Roman"/>
+        </w:rPr>
+      </w:pPr>
       <w:r>
+        <w:rPr>
+          <w:rFonts w:ascii="Times New Roman" w:hAnsi="Times New Roman" w:cs="Times New Roman"/>
+        </w:rPr>
         <w:t xml:space="preserve">The Client agrees to pay the sum of </w:t>
       </w:r>
       <w:r>
         <w:rPr>
+          <w:rFonts w:ascii="Times New Roman" w:hAnsi="Times New Roman" w:cs="Times New Roman"/>
           <w:b/>
           <w:noProof/>
         </w:rPr>
         <w:t>{{ revenue_q4 | format_currency('EUR') }}</w:t>
       </w:r>
       <w:r>
+        <w:rPr>
+          <w:rFonts w:ascii="Times New Roman" w:hAnsi="Times New Roman" w:cs="Times New Roman"/>
+        </w:rPr>
         <w:t xml:space="preserve"> (</w:t>
       </w:r>
       <w:r>
         <w:rPr>
+          <w:rFonts w:ascii="Times New Roman" w:hAnsi="Times New Roman" w:cs="Times New Roman"/>
           <w:i/>
           <w:noProof/>
         </w:rPr>
@@ -99,6 +161,7 @@
       </w:r>
       <w:r>
         <w:rPr>
+          <w:rFonts w:ascii="Times New Roman" w:hAnsi="Times New Roman" w:cs="Times New Roman"/>
           <w:i/>
           <w:noProof/>
         </w:rPr>
@@ -106,50 +169,89 @@
       </w:r>
       <w:r>
         <w:rPr>
+          <w:rFonts w:ascii="Times New Roman" w:hAnsi="Times New Roman" w:cs="Times New Roman"/>
           <w:i/>
           <w:noProof/>
         </w:rPr>
         <w:t>revenue_q4 | format_number('spell_out', 'en') }}</w:t>
       </w:r>
       <w:r>
+        <w:rPr>
+          <w:rFonts w:ascii="Times New Roman" w:hAnsi="Times New Roman" w:cs="Times New Roman"/>
+        </w:rPr>
         <w:t xml:space="preserve"> Euros).</w:t>
       </w:r>
     </w:p>
     <w:p>
       <w:pPr>
         <w:pStyle w:val="Ttulo1"/>
+        <w:rPr>
+          <w:rFonts w:ascii="Times New Roman" w:hAnsi="Times New Roman" w:cs="Times New Roman"/>
+        </w:rPr>
       </w:pPr>
       <w:r>
+        <w:rPr>
+          <w:rFonts w:ascii="Times New Roman" w:hAnsi="Times New Roman" w:cs="Times New Roman"/>
+        </w:rPr>
         <w:t>3. Compliance &amp; Audit</w:t>
       </w:r>
     </w:p>
     <w:p>
+      <w:pPr>
+        <w:rPr>
+          <w:rFonts w:ascii="Times New Roman" w:hAnsi="Times New Roman" w:cs="Times New Roman"/>
+        </w:rPr>
+      </w:pPr>
       <w:r>
+        <w:rPr>
+          <w:rFonts w:ascii="Times New Roman" w:hAnsi="Times New Roman" w:cs="Times New Roman"/>
+        </w:rPr>
         <w:t xml:space="preserve">[ </w:t>
       </w:r>
       <w:r>
         <w:rPr>
+          <w:rFonts w:ascii="Times New Roman" w:hAnsi="Times New Roman" w:cs="Times New Roman"/>
           <w:noProof/>
         </w:rPr>
         <w:t>{{ compliance_check | format_bool('check') }}</w:t>
       </w:r>
       <w:r>
+        <w:rPr>
+          <w:rFonts w:ascii="Times New Roman" w:hAnsi="Times New Roman" w:cs="Times New Roman"/>
+        </w:rPr>
         <w:t xml:space="preserve"> ] Compliance Verified</w:t>
       </w:r>
     </w:p>
     <w:p>
+      <w:pPr>
+        <w:rPr>
+          <w:rFonts w:ascii="Times New Roman" w:hAnsi="Times New Roman" w:cs="Times New Roman"/>
+        </w:rPr>
+      </w:pPr>
       <w:r>
+        <w:rPr>
+          <w:rFonts w:ascii="Times New Roman" w:hAnsi="Times New Roman" w:cs="Times New Roman"/>
+        </w:rPr>
         <w:t xml:space="preserve">Publicly Traded: </w:t>
       </w:r>
       <w:r>
         <w:rPr>
+          <w:rFonts w:ascii="Times New Roman" w:hAnsi="Times New Roman" w:cs="Times New Roman"/>
           <w:noProof/>
         </w:rPr>
         <w:t>{{ is_public | format_bool('bool', 'Yes', 'No') }}</w:t>
       </w:r>
     </w:p>
     <w:p>
+      <w:pPr>
+        <w:rPr>
+          <w:rFonts w:ascii="Times New Roman" w:hAnsi="Times New Roman" w:cs="Times New Roman"/>
+        </w:rPr>
+      </w:pPr>
       <w:r>
+        <w:rPr>
+          <w:rFonts w:ascii="Times New Roman" w:hAnsi="Times New Roman" w:cs="Times New Roman"/>
+        </w:rPr>
         <w:br/>
       </w:r>
     </w:p>
@@ -168,7 +270,15 @@
             <w:tcW w:w="4320" w:type="dxa"/>
           </w:tcPr>
           <w:p>
+            <w:pPr>
+              <w:rPr>
+                <w:rFonts w:ascii="Times New Roman" w:hAnsi="Times New Roman" w:cs="Times New Roman"/>
+              </w:rPr>
+            </w:pPr>
             <w:r>
+              <w:rPr>
+                <w:rFonts w:ascii="Times New Roman" w:hAnsi="Times New Roman" w:cs="Times New Roman"/>
+              </w:rPr>
               <w:t>Signed for LogicPaper:</w:t>
             </w:r>
           </w:p>
@@ -178,7 +288,15 @@
             <w:tcW w:w="4320" w:type="dxa"/>
           </w:tcPr>
           <w:p>
+            <w:pPr>
+              <w:rPr>
+                <w:rFonts w:ascii="Times New Roman" w:hAnsi="Times New Roman" w:cs="Times New Roman"/>
+              </w:rPr>
+            </w:pPr>
             <w:r>
+              <w:rPr>
+                <w:rFonts w:ascii="Times New Roman" w:hAnsi="Times New Roman" w:cs="Times New Roman"/>
+              </w:rPr>
               <w:t>Signed for Client:</w:t>
             </w:r>
           </w:p>
@@ -189,15 +307,27 @@
           <w:tcPr>
             <w:tcW w:w="4320" w:type="dxa"/>
           </w:tcPr>
-          <w:p/>
+          <w:p>
+            <w:pPr>
+              <w:rPr>
+                <w:rFonts w:ascii="Times New Roman" w:hAnsi="Times New Roman" w:cs="Times New Roman"/>
+              </w:rPr>
+            </w:pPr>
+          </w:p>
         </w:tc>
         <w:tc>
           <w:tcPr>
             <w:tcW w:w="4320" w:type="dxa"/>
           </w:tcPr>
           <w:p>
+            <w:pPr>
+              <w:rPr>
+                <w:rFonts w:ascii="Times New Roman" w:hAnsi="Times New Roman" w:cs="Times New Roman"/>
+              </w:rPr>
+            </w:pPr>
             <w:r>
               <w:rPr>
+                <w:rFonts w:ascii="Times New Roman" w:hAnsi="Times New Roman" w:cs="Times New Roman"/>
                 <w:noProof/>
               </w:rPr>
               <w:t>{{ auth_sig | format_image('4', '2') }}</w:t>
@@ -206,7 +336,13 @@
         </w:tc>
       </w:tr>
     </w:tbl>
-    <w:p/>
+    <w:p>
+      <w:pPr>
+        <w:rPr>
+          <w:rFonts w:ascii="Times New Roman" w:hAnsi="Times New Roman" w:cs="Times New Roman"/>
+        </w:rPr>
+      </w:pPr>
+    </w:p>
     <w:sectPr>
       <w:pgSz w:w="12240" w:h="15840"/>
       <w:pgMar w:top="1440" w:right="1800" w:bottom="1440" w:left="1800" w:header="720" w:footer="720" w:gutter="0"/>

</xml_diff>